<commit_message>
Updated the examples and added the custom used fonts in the examples.
</commit_message>
<xml_diff>
--- a/examples/ex1/input.docx
+++ b/examples/ex1/input.docx
@@ -13,8 +13,7 @@
       </w:pPr>
       <w:r>
         <w:rPr>
-          <w:sz w:val="32"/>
-          <w:szCs w:val="32"/>
+          <w:rFonts w:ascii="Cantarell Extra Bold" w:hAnsi="Cantarell Extra Bold"/>
         </w:rPr>
       </w:r>
     </w:p>
@@ -22,80 +21,16 @@
       <w:pPr>
         <w:pStyle w:val="Normal"/>
         <w:bidi w:val="0"/>
-        <w:jc w:val="center"/>
+        <w:jc w:val="left"/>
         <w:rPr>
-          <w:rFonts w:ascii="Cantarell Extra Bold" w:hAnsi="Cantarell Extra Bold"/>
-        </w:rPr>
-      </w:pPr>
-      <w:r>
-        <w:rPr>
-          <w:sz w:val="32"/>
-          <w:szCs w:val="32"/>
-        </w:rPr>
-      </w:r>
-    </w:p>
-    <w:p>
-      <w:pPr>
-        <w:pStyle w:val="Normal"/>
-        <w:bidi w:val="0"/>
-        <w:jc w:val="center"/>
-        <w:rPr>
-          <w:rFonts w:ascii="Cantarell Extra Bold" w:hAnsi="Cantarell Extra Bold"/>
-        </w:rPr>
-      </w:pPr>
-      <w:r>
-        <w:rPr>
-          <w:sz w:val="32"/>
-          <w:szCs w:val="32"/>
-        </w:rPr>
-      </w:r>
-    </w:p>
-    <w:p>
-      <w:pPr>
-        <w:pStyle w:val="Normal"/>
-        <w:bidi w:val="0"/>
-        <w:jc w:val="center"/>
-        <w:rPr>
-          <w:rFonts w:ascii="Cantarell Extra Bold" w:hAnsi="Cantarell Extra Bold"/>
-        </w:rPr>
-      </w:pPr>
-      <w:r>
-        <w:rPr>
-          <w:sz w:val="32"/>
-          <w:szCs w:val="32"/>
-        </w:rPr>
-      </w:r>
-    </w:p>
-    <w:p>
-      <w:pPr>
-        <w:pStyle w:val="Normal"/>
-        <w:bidi w:val="0"/>
-        <w:jc w:val="center"/>
-        <w:rPr>
-          <w:rFonts w:ascii="Cantarell Extra Bold" w:hAnsi="Cantarell Extra Bold"/>
-        </w:rPr>
-      </w:pPr>
-      <w:r>
-        <w:rPr>
-          <w:sz w:val="32"/>
-          <w:szCs w:val="32"/>
-        </w:rPr>
-      </w:r>
-    </w:p>
-    <w:p>
-      <w:pPr>
-        <w:pStyle w:val="Normal"/>
-        <w:bidi w:val="0"/>
-        <w:jc w:val="center"/>
-        <w:rPr>
-          <w:sz w:val="32"/>
+          <w:sz w:val="56"/>
           <w:szCs w:val="32"/>
         </w:rPr>
       </w:pPr>
       <w:r>
         <w:rPr>
           <w:rFonts w:ascii="Cantarell Extra Bold" w:hAnsi="Cantarell Extra Bold"/>
-          <w:sz w:val="32"/>
+          <w:sz w:val="56"/>
           <w:szCs w:val="32"/>
         </w:rPr>
         <w:t>Test Document</w:t>

</xml_diff>